<commit_message>
make Document SPK done
</commit_message>
<xml_diff>
--- a/public/template_dokumen/template_SPK_all_in.docx
+++ b/public/template_dokumen/template_SPK_all_in.docx
@@ -192,16 +192,20 @@
         <w:ind w:left="115" w:right="0" w:firstLine="0"/>
         <w:jc w:val="left"/>
         <w:rPr>
-          <w:rFonts w:ascii="Times New Roman"/>
+          <w:rFonts w:hint="default" w:ascii="Times New Roman"/>
           <w:sz w:val="24"/>
-        </w:rPr>
-      </w:pPr>
-      <w:r>
-        <w:rPr>
-          <w:rFonts w:ascii="Times New Roman"/>
+          <w:lang w:val="en-US"/>
+        </w:rPr>
+      </w:pPr>
+      <w:bookmarkStart w:id="0" w:name="_GoBack"/>
+      <w:bookmarkEnd w:id="0"/>
+      <w:r>
+        <w:rPr>
+          <w:rFonts w:hint="default" w:ascii="Times New Roman"/>
           <w:sz w:val="24"/>
-        </w:rPr>
-        <w:t>Surabaya, 21 Juni 2021</w:t>
+          <w:lang w:val="en-US"/>
+        </w:rPr>
+        <w:t>Surabaya, ${tanggal_pembuatan}</w:t>
       </w:r>
     </w:p>
     <w:p>
@@ -354,7 +358,7 @@
           <w:u w:val="thick"/>
           <w:lang w:val="en-US"/>
         </w:rPr>
-        <w:t xml:space="preserve"> @{port}</w:t>
+        <w:t xml:space="preserve"> ${port}</w:t>
       </w:r>
     </w:p>
     <w:p>
@@ -363,18 +367,20 @@
         <w:ind w:left="3443" w:right="3533" w:firstLine="0"/>
         <w:jc w:val="center"/>
         <w:rPr>
-          <w:rFonts w:ascii="Times New Roman"/>
+          <w:rFonts w:hint="default" w:ascii="Times New Roman"/>
           <w:b/>
           <w:sz w:val="22"/>
-        </w:rPr>
-      </w:pPr>
-      <w:r>
-        <w:rPr>
-          <w:rFonts w:ascii="Times New Roman"/>
+          <w:lang w:val="en-US"/>
+        </w:rPr>
+      </w:pPr>
+      <w:r>
+        <w:rPr>
+          <w:rFonts w:hint="default" w:ascii="Times New Roman"/>
           <w:b/>
           <w:sz w:val="22"/>
-        </w:rPr>
-        <w:t>020/SP-I/AI-F/III/2021</w:t>
+          <w:lang w:val="en-US"/>
+        </w:rPr>
+        <w:t>${kode_dokumen}</w:t>
       </w:r>
     </w:p>
     <w:p>
@@ -546,8 +552,6 @@
         </w:rPr>
         <w:t xml:space="preserve">, </w:t>
       </w:r>
-      <w:bookmarkStart w:id="0" w:name="_GoBack"/>
-      <w:bookmarkEnd w:id="0"/>
       <w:r>
         <w:t>biaya lapangan sebagai</w:t>
       </w:r>

</xml_diff>